<commit_message>
1 and 2 lr uiabd fuckimg wrong, remake it bitch
</commit_message>
<xml_diff>
--- a/uiabd/LR_3.docx
+++ b/uiabd/LR_3.docx
@@ -62,34 +62,13 @@
         <w:t>классификация по ОКВЭД</w:t>
       </w:r>
       <w:r>
-        <w:t xml:space="preserve"> - </w:t>
-      </w:r>
-      <w:r>
-        <w:t>66.11</w:t>
-      </w:r>
-      <w:r>
-        <w:t xml:space="preserve"> (</w:t>
-      </w:r>
-      <w:r>
-        <w:t>Управление финансовыми рынками</w:t>
-      </w:r>
-      <w:r>
-        <w:t xml:space="preserve">), </w:t>
-      </w:r>
-      <w:r>
-        <w:t>66.12</w:t>
-      </w:r>
-      <w:r>
-        <w:t xml:space="preserve"> (</w:t>
-      </w:r>
-      <w:r>
-        <w:t>Деятельность брокерская по сделкам с ценными бумагами и товарами</w:t>
-      </w:r>
-      <w:r>
-        <w:t>)</w:t>
+        <w:t xml:space="preserve"> - 66.11 (Управление финансовыми рынками), 66.12 (Деятельность брокерская по сделкам с ценными бумагами и товарами)</w:t>
       </w:r>
       <w:r>
         <w:t>;</w:t>
+      </w:r>
+      <w:r>
+        <w:t>++</w:t>
       </w:r>
     </w:p>
     <w:p>
@@ -111,6 +90,9 @@
         <w:t xml:space="preserve"> – ПАО Московская Биржа</w:t>
       </w:r>
       <w:r>
+        <w:t>---</w:t>
+      </w:r>
+      <w:r>
         <w:t>;</w:t>
       </w:r>
     </w:p>
@@ -130,16 +112,7 @@
         <w:t>миссия</w:t>
       </w:r>
       <w:r>
-        <w:t xml:space="preserve"> - </w:t>
-      </w:r>
-      <w:r>
-        <w:t>Мы трансформируем финансовый рынок</w:t>
-      </w:r>
-      <w:r>
-        <w:t xml:space="preserve"> </w:t>
-      </w:r>
-      <w:r>
-        <w:t>для роста благосостояния каждого</w:t>
+        <w:t xml:space="preserve"> - Мы трансформируем финансовый рынок для роста благосостояния каждого</w:t>
       </w:r>
       <w:r>
         <w:t>;</w:t>
@@ -190,11 +163,14 @@
         <w:jc w:val="center"/>
       </w:pPr>
       <w:r>
+        <w:rPr>
+          <w:noProof/>
+        </w:rPr>
         <w:drawing>
-          <wp:inline distT="0" distB="0" distL="0" distR="0" wp14:anchorId="362ADEF8" wp14:editId="7511C7BC">
-            <wp:extent cx="5678170" cy="3466798"/>
-            <wp:effectExtent l="0" t="0" r="0" b="635"/>
-            <wp:docPr id="372731840" name="Рисунок 1"/>
+          <wp:inline distT="0" distB="0" distL="0" distR="0" wp14:anchorId="53699DA1" wp14:editId="49C261AA">
+            <wp:extent cx="5769610" cy="2337943"/>
+            <wp:effectExtent l="0" t="0" r="2540" b="5715"/>
+            <wp:docPr id="24598589" name="Рисунок 1"/>
             <wp:cNvGraphicFramePr>
               <a:graphicFrameLocks xmlns:a="http://schemas.openxmlformats.org/drawingml/2006/main" noChangeAspect="1"/>
             </wp:cNvGraphicFramePr>
@@ -202,7 +178,7 @@
               <a:graphicData uri="http://schemas.openxmlformats.org/drawingml/2006/picture">
                 <pic:pic xmlns:pic="http://schemas.openxmlformats.org/drawingml/2006/picture">
                   <pic:nvPicPr>
-                    <pic:cNvPr id="372731840" name=""/>
+                    <pic:cNvPr id="24598589" name=""/>
                     <pic:cNvPicPr/>
                   </pic:nvPicPr>
                   <pic:blipFill>
@@ -214,7 +190,7 @@
                   <pic:spPr>
                     <a:xfrm>
                       <a:off x="0" y="0"/>
-                      <a:ext cx="5681892" cy="3469070"/>
+                      <a:ext cx="5795434" cy="2348407"/>
                     </a:xfrm>
                     <a:prstGeom prst="rect">
                       <a:avLst/>
@@ -232,7 +208,16 @@
         <w:tabs>
           <w:tab w:val="left" w:pos="993"/>
         </w:tabs>
-      </w:pPr>
+        <w:rPr>
+          <w:lang w:val="en-US"/>
+        </w:rPr>
+      </w:pPr>
+      <w:r>
+        <w:rPr>
+          <w:lang w:val="en-US"/>
+        </w:rPr>
+        <w:t>---</w:t>
+      </w:r>
     </w:p>
     <w:p>
       <w:pPr>
@@ -265,9 +250,14 @@
         </w:tabs>
         <w:ind w:left="709" w:firstLine="0"/>
         <w:jc w:val="center"/>
-      </w:pPr>
-      <w:r>
-        <w:lastRenderedPageBreak/>
+        <w:rPr>
+          <w:lang w:val="en-US"/>
+        </w:rPr>
+      </w:pPr>
+      <w:r>
+        <w:rPr>
+          <w:noProof/>
+        </w:rPr>
         <w:drawing>
           <wp:inline distT="0" distB="0" distL="0" distR="0" wp14:anchorId="52165754" wp14:editId="7256B30D">
             <wp:extent cx="5914181" cy="2489200"/>
@@ -310,9 +300,19 @@
         <w:tabs>
           <w:tab w:val="left" w:pos="993"/>
         </w:tabs>
-      </w:pPr>
-      <w:r>
+        <w:rPr>
+          <w:lang w:val="en-US"/>
+        </w:rPr>
+      </w:pPr>
+      <w:r>
+        <w:lastRenderedPageBreak/>
         <w:t>Из-за того, что отделы имеют идентичную структуру и должности приведена лишь одного отдела</w:t>
+      </w:r>
+      <w:r>
+        <w:t xml:space="preserve">---+++ </w:t>
+      </w:r>
+      <w:r>
+        <w:t>что делают отделы</w:t>
       </w:r>
     </w:p>
     <w:p>
@@ -689,36 +689,18 @@
         </w:rPr>
       </w:pPr>
       <w:r>
-        <w:t xml:space="preserve">- </w:t>
-      </w:r>
-      <w:r>
-        <w:t xml:space="preserve">Организация торговли на </w:t>
-      </w:r>
-      <w:r>
-        <w:t>срочном</w:t>
-      </w:r>
-      <w:r>
-        <w:t xml:space="preserve"> рынке</w:t>
-      </w:r>
-      <w:r>
-        <w:t xml:space="preserve">, дополнительный – </w:t>
+        <w:t xml:space="preserve">- Организация торговли на срочном рынке, дополнительный – </w:t>
       </w:r>
       <w:r>
         <w:rPr>
           <w:u w:val="single"/>
         </w:rPr>
-        <w:t>«</w:t>
+        <w:t>«Учет корпоративных действий по базовым активам фьючерсных контрактов</w:t>
       </w:r>
       <w:r>
         <w:rPr>
           <w:u w:val="single"/>
         </w:rPr>
-        <w:t>Учет корпоративных действий по базовым активам фьючерсных контрактов</w:t>
-      </w:r>
-      <w:r>
-        <w:rPr>
-          <w:u w:val="single"/>
-        </w:rPr>
         <w:t>»</w:t>
       </w:r>
     </w:p>
@@ -743,6 +725,7 @@
         <w:ind w:left="0" w:firstLine="709"/>
       </w:pPr>
       <w:r>
+        <w:lastRenderedPageBreak/>
         <w:t>- Депозитарная деятельность</w:t>
       </w:r>
     </w:p>
@@ -794,10 +777,7 @@
         </w:tabs>
       </w:pPr>
       <w:r>
-        <w:t>- Организация торговли на фондовом рынке</w:t>
-      </w:r>
-      <w:r>
-        <w:t xml:space="preserve"> (</w:t>
+        <w:t>- Организация торговли на фондовом рынке (</w:t>
       </w:r>
       <w:r>
         <w:rPr>
@@ -837,13 +817,7 @@
         <w:rPr>
           <w:u w:val="single"/>
         </w:rPr>
-        <w:t>»</w:t>
-      </w:r>
-      <w:r>
-        <w:rPr>
-          <w:u w:val="single"/>
-        </w:rPr>
-        <w:t xml:space="preserve"> (</w:t>
+        <w:t>» (</w:t>
       </w:r>
       <w:r>
         <w:rPr>
@@ -872,10 +846,7 @@
         </w:tabs>
       </w:pPr>
       <w:r>
-        <w:t>- Клиринговая и отчетная деятельность</w:t>
-      </w:r>
-      <w:r>
-        <w:t xml:space="preserve"> (</w:t>
+        <w:t>- Клиринговая и отчетная деятельность (</w:t>
       </w:r>
       <w:r>
         <w:rPr>
@@ -900,10 +871,7 @@
         </w:tabs>
       </w:pPr>
       <w:r>
-        <w:t>- Депозитарная деятельность</w:t>
-      </w:r>
-      <w:r>
-        <w:t xml:space="preserve"> (</w:t>
+        <w:t>- Депозитарная деятельность (</w:t>
       </w:r>
       <w:r>
         <w:rPr>
@@ -928,10 +896,7 @@
         </w:tabs>
       </w:pPr>
       <w:r>
-        <w:t>- Листинг и допуск ценных бумаг к торгам</w:t>
-      </w:r>
-      <w:r>
-        <w:t xml:space="preserve"> (</w:t>
+        <w:t>- Листинг и допуск ценных бумаг к торгам (</w:t>
       </w:r>
       <w:r>
         <w:rPr>
@@ -1015,7 +980,9 @@
         <w:jc w:val="center"/>
       </w:pPr>
       <w:r>
-        <w:lastRenderedPageBreak/>
+        <w:rPr>
+          <w:noProof/>
+        </w:rPr>
         <w:drawing>
           <wp:inline distT="0" distB="0" distL="0" distR="0" wp14:anchorId="14357447" wp14:editId="44EA314A">
             <wp:extent cx="5861050" cy="3134928"/>
@@ -1143,6 +1110,7 @@
           <w:b/>
           <w:bCs/>
         </w:rPr>
+        <w:lastRenderedPageBreak/>
         <w:t>Разработать:</w:t>
       </w:r>
     </w:p>
@@ -1207,23 +1175,7 @@
           <w:b/>
           <w:bCs/>
         </w:rPr>
-        <w:t xml:space="preserve">Intel Xeon Gold 6348 (28 ядер, 2.6 </w:t>
-      </w:r>
-      <w:proofErr w:type="spellStart"/>
-      <w:r>
-        <w:rPr>
-          <w:b/>
-          <w:bCs/>
-        </w:rPr>
-        <w:t>GHz</w:t>
-      </w:r>
-      <w:proofErr w:type="spellEnd"/>
-      <w:r>
-        <w:rPr>
-          <w:b/>
-          <w:bCs/>
-        </w:rPr>
-        <w:t>) </w:t>
+        <w:t>Intel Xeon Gold 6348 (28 ядер, 2.6 GHz) </w:t>
       </w:r>
       <w:r>
         <w:t xml:space="preserve">, </w:t>
@@ -1252,23 +1204,7 @@
           <w:b/>
           <w:bCs/>
         </w:rPr>
-        <w:t xml:space="preserve">256 GB DDR4 ECC </w:t>
-      </w:r>
-      <w:proofErr w:type="spellStart"/>
-      <w:r>
-        <w:rPr>
-          <w:b/>
-          <w:bCs/>
-        </w:rPr>
-        <w:t>Registered</w:t>
-      </w:r>
-      <w:proofErr w:type="spellEnd"/>
-      <w:r>
-        <w:rPr>
-          <w:b/>
-          <w:bCs/>
-        </w:rPr>
-        <w:t xml:space="preserve"> RAM</w:t>
+        <w:t>256 GB DDR4 ECC Registered RAM</w:t>
       </w:r>
       <w:r>
         <w:rPr>
@@ -1311,39 +1247,7 @@
           <w:b/>
           <w:bCs/>
         </w:rPr>
-        <w:t> Enterprise-</w:t>
-      </w:r>
-      <w:proofErr w:type="spellStart"/>
-      <w:r>
-        <w:rPr>
-          <w:b/>
-          <w:bCs/>
-        </w:rPr>
-        <w:t>class</w:t>
-      </w:r>
-      <w:proofErr w:type="spellEnd"/>
-      <w:r>
-        <w:rPr>
-          <w:b/>
-          <w:bCs/>
-        </w:rPr>
-        <w:t xml:space="preserve"> SSD (</w:t>
-      </w:r>
-      <w:proofErr w:type="spellStart"/>
-      <w:r>
-        <w:rPr>
-          <w:b/>
-          <w:bCs/>
-        </w:rPr>
-        <w:t>NVMe</w:t>
-      </w:r>
-      <w:proofErr w:type="spellEnd"/>
-      <w:r>
-        <w:rPr>
-          <w:b/>
-          <w:bCs/>
-        </w:rPr>
-        <w:t>)</w:t>
+        <w:t> Enterprise-class SSD (NVMe)</w:t>
       </w:r>
       <w:r>
         <w:rPr>
@@ -1400,23 +1304,7 @@
           <w:b/>
           <w:bCs/>
         </w:rPr>
-        <w:t xml:space="preserve">2 x 10 </w:t>
-      </w:r>
-      <w:proofErr w:type="spellStart"/>
-      <w:r>
-        <w:rPr>
-          <w:b/>
-          <w:bCs/>
-        </w:rPr>
-        <w:t>Gbps</w:t>
-      </w:r>
-      <w:proofErr w:type="spellEnd"/>
-      <w:r>
-        <w:rPr>
-          <w:b/>
-          <w:bCs/>
-        </w:rPr>
-        <w:t xml:space="preserve"> SFP+ сетевых адаптера (например, Intel X710)</w:t>
+        <w:t>2 x 10 Gbps SFP+ сетевых адаптера (например, Intel X710)</w:t>
       </w:r>
       <w:r>
         <w:t>,</w:t>
@@ -1435,7 +1323,6 @@
         <w:ind w:left="0" w:firstLine="709"/>
       </w:pPr>
       <w:r>
-        <w:lastRenderedPageBreak/>
         <w:t>характеристики силовой подсистемы – марки и модели встроенных БП, марки и модели ИБП</w:t>
       </w:r>
       <w:r>
@@ -1470,23 +1357,7 @@
           <w:b/>
           <w:bCs/>
         </w:rPr>
-        <w:t xml:space="preserve">ИБП: Статические ИБП (Online Double </w:t>
-      </w:r>
-      <w:proofErr w:type="spellStart"/>
-      <w:r>
-        <w:rPr>
-          <w:b/>
-          <w:bCs/>
-        </w:rPr>
-        <w:t>Conversion</w:t>
-      </w:r>
-      <w:proofErr w:type="spellEnd"/>
-      <w:r>
-        <w:rPr>
-          <w:b/>
-          <w:bCs/>
-        </w:rPr>
-        <w:t>)</w:t>
+        <w:t>ИБП: Статические ИБП (Online Double Conversion)</w:t>
       </w:r>
       <w:r>
         <w:t>;</w:t>
@@ -1540,23 +1411,7 @@
           <w:b/>
           <w:bCs/>
         </w:rPr>
-        <w:t>ООО "</w:t>
-      </w:r>
-      <w:proofErr w:type="spellStart"/>
-      <w:r>
-        <w:rPr>
-          <w:b/>
-          <w:bCs/>
-        </w:rPr>
-        <w:t>РусБИТех</w:t>
-      </w:r>
-      <w:proofErr w:type="spellEnd"/>
-      <w:r>
-        <w:rPr>
-          <w:b/>
-          <w:bCs/>
-        </w:rPr>
-        <w:t>-Астра", Астра Линукс SE (Сервер Особый), версия 1.7 (на базе RHEL 8)</w:t>
+        <w:t>ООО "РусБИТех-Астра", Астра Линукс SE (Сервер Особый), версия 1.7 (на базе RHEL 8)</w:t>
       </w:r>
       <w:r>
         <w:rPr>
@@ -1639,14 +1494,7 @@
           <w:b/>
           <w:bCs/>
         </w:rPr>
-        <w:t>н</w:t>
-      </w:r>
-      <w:r>
-        <w:rPr>
-          <w:b/>
-          <w:bCs/>
-        </w:rPr>
-        <w:t>а сервер</w:t>
+        <w:t>на сервер</w:t>
       </w:r>
       <w:r>
         <w:t xml:space="preserve">; </w:t>
@@ -1670,73 +1518,16 @@
       <w:r>
         <w:t xml:space="preserve"> - </w:t>
       </w:r>
-      <w:proofErr w:type="spellStart"/>
-      <w:r>
-        <w:rPr>
-          <w:b/>
-          <w:bCs/>
-        </w:rPr>
-        <w:t>Veeam</w:t>
-      </w:r>
-      <w:proofErr w:type="spellEnd"/>
-      <w:r>
-        <w:rPr>
-          <w:b/>
-          <w:bCs/>
-        </w:rPr>
+      <w:r>
+        <w:rPr>
+          <w:b/>
+          <w:bCs/>
+        </w:rPr>
+        <w:t>Veeam, Veeam Backup &amp; Replication, версия 12</w:t>
+      </w:r>
+      <w:r>
         <w:t xml:space="preserve">, </w:t>
       </w:r>
-      <w:proofErr w:type="spellStart"/>
-      <w:r>
-        <w:rPr>
-          <w:b/>
-          <w:bCs/>
-        </w:rPr>
-        <w:t>Veeam</w:t>
-      </w:r>
-      <w:proofErr w:type="spellEnd"/>
-      <w:r>
-        <w:rPr>
-          <w:b/>
-          <w:bCs/>
-        </w:rPr>
-        <w:t xml:space="preserve"> </w:t>
-      </w:r>
-      <w:proofErr w:type="spellStart"/>
-      <w:r>
-        <w:rPr>
-          <w:b/>
-          <w:bCs/>
-        </w:rPr>
-        <w:t>Backup</w:t>
-      </w:r>
-      <w:proofErr w:type="spellEnd"/>
-      <w:r>
-        <w:rPr>
-          <w:b/>
-          <w:bCs/>
-        </w:rPr>
-        <w:t xml:space="preserve"> &amp; </w:t>
-      </w:r>
-      <w:proofErr w:type="spellStart"/>
-      <w:r>
-        <w:rPr>
-          <w:b/>
-          <w:bCs/>
-        </w:rPr>
-        <w:t>Replication</w:t>
-      </w:r>
-      <w:proofErr w:type="spellEnd"/>
-      <w:r>
-        <w:rPr>
-          <w:b/>
-          <w:bCs/>
-        </w:rPr>
-        <w:t>, версия 12</w:t>
-      </w:r>
-      <w:r>
-        <w:t xml:space="preserve">, </w:t>
-      </w:r>
       <w:r>
         <w:rPr>
           <w:b/>
@@ -1749,23 +1540,7 @@
           <w:b/>
           <w:bCs/>
         </w:rPr>
-        <w:t xml:space="preserve">одель </w:t>
-      </w:r>
-      <w:proofErr w:type="spellStart"/>
-      <w:r>
-        <w:rPr>
-          <w:b/>
-          <w:bCs/>
-        </w:rPr>
-        <w:t>лиценцирования</w:t>
-      </w:r>
-      <w:proofErr w:type="spellEnd"/>
-      <w:r>
-        <w:rPr>
-          <w:b/>
-          <w:bCs/>
-        </w:rPr>
-        <w:t>:</w:t>
+        <w:t>одель лиценцирования:</w:t>
       </w:r>
       <w:r>
         <w:t> </w:t>
@@ -1775,24 +1550,28 @@
           <w:b/>
           <w:bCs/>
         </w:rPr>
-        <w:t>н</w:t>
-      </w:r>
-      <w:r>
-        <w:rPr>
-          <w:b/>
-          <w:bCs/>
-        </w:rPr>
-        <w:t xml:space="preserve">а сервер </w:t>
-      </w:r>
-      <w:r>
-        <w:rPr>
-          <w:b/>
-          <w:bCs/>
-        </w:rPr>
-        <w:t>сокет</w:t>
+        <w:t>на сервер сокет</w:t>
       </w:r>
       <w:r>
         <w:t xml:space="preserve">; </w:t>
+      </w:r>
+    </w:p>
+    <w:p>
+      <w:pPr>
+        <w:pStyle w:val="af1"/>
+        <w:tabs>
+          <w:tab w:val="left" w:pos="993"/>
+        </w:tabs>
+        <w:ind w:left="709"/>
+        <w:rPr>
+          <w:lang w:val="en-US"/>
+        </w:rPr>
+      </w:pPr>
+      <w:r>
+        <w:rPr>
+          <w:lang w:val="en-US"/>
+        </w:rPr>
+        <w:t xml:space="preserve">pgdump pgrestore </w:t>
       </w:r>
     </w:p>
     <w:p>
@@ -1818,55 +1597,7 @@
           <w:b/>
           <w:bCs/>
         </w:rPr>
-        <w:t>штатный </w:t>
-      </w:r>
-      <w:proofErr w:type="spellStart"/>
-      <w:r>
-        <w:rPr>
-          <w:b/>
-          <w:bCs/>
-        </w:rPr>
-        <w:t>nftables</w:t>
-      </w:r>
-      <w:proofErr w:type="spellEnd"/>
-      <w:r>
-        <w:rPr>
-          <w:b/>
-          <w:bCs/>
-        </w:rPr>
-        <w:t> (преемник </w:t>
-      </w:r>
-      <w:proofErr w:type="spellStart"/>
-      <w:r>
-        <w:rPr>
-          <w:b/>
-          <w:bCs/>
-        </w:rPr>
-        <w:t>iptables</w:t>
-      </w:r>
-      <w:proofErr w:type="spellEnd"/>
-      <w:r>
-        <w:rPr>
-          <w:b/>
-          <w:bCs/>
-        </w:rPr>
-        <w:t>) в составе Астра Линукс. Управление через утилиты </w:t>
-      </w:r>
-      <w:proofErr w:type="spellStart"/>
-      <w:r>
-        <w:rPr>
-          <w:b/>
-          <w:bCs/>
-        </w:rPr>
-        <w:t>firewalld</w:t>
-      </w:r>
-      <w:proofErr w:type="spellEnd"/>
-      <w:r>
-        <w:rPr>
-          <w:b/>
-          <w:bCs/>
-        </w:rPr>
-        <w:t> или прямое редактирование правил</w:t>
+        <w:t>штатный nftables (преемник iptables) в составе Астра Линукс. Управление через утилиты firewalld или прямое редактирование правил</w:t>
       </w:r>
       <w:r>
         <w:t>;</w:t>
@@ -1919,39 +1650,7 @@
           <w:b/>
           <w:bCs/>
         </w:rPr>
-        <w:t>ООО "</w:t>
-      </w:r>
-      <w:proofErr w:type="spellStart"/>
-      <w:r>
-        <w:rPr>
-          <w:b/>
-          <w:bCs/>
-        </w:rPr>
-        <w:t>Постгрес</w:t>
-      </w:r>
-      <w:proofErr w:type="spellEnd"/>
-      <w:r>
-        <w:rPr>
-          <w:b/>
-          <w:bCs/>
-        </w:rPr>
-        <w:t xml:space="preserve"> Профессиональный", </w:t>
-      </w:r>
-      <w:proofErr w:type="spellStart"/>
-      <w:r>
-        <w:rPr>
-          <w:b/>
-          <w:bCs/>
-        </w:rPr>
-        <w:t>Postgres</w:t>
-      </w:r>
-      <w:proofErr w:type="spellEnd"/>
-      <w:r>
-        <w:rPr>
-          <w:b/>
-          <w:bCs/>
-        </w:rPr>
-        <w:t xml:space="preserve"> Pro Enterprise, версия 14 (или актуальная)</w:t>
+        <w:t>ООО "Постгрес Профессиональный", Postgres Pro Enterprise, версия 14 (или актуальная)</w:t>
       </w:r>
       <w:r>
         <w:t>.</w:t>
@@ -1970,6 +1669,7 @@
         <w:ind w:left="0" w:firstLine="708"/>
       </w:pPr>
       <w:r>
+        <w:lastRenderedPageBreak/>
         <w:t>Соответствие законодательству: Включена в Реестр отечественного ПО, что критически важно для выполнения требований по импортозамещению.</w:t>
       </w:r>
     </w:p>
@@ -1986,15 +1686,7 @@
         <w:ind w:left="0" w:firstLine="708"/>
       </w:pPr>
       <w:r>
-        <w:t xml:space="preserve">Производительность и надежность: Содержит множество патчей и оптимизаций поверх стандартного </w:t>
-      </w:r>
-      <w:proofErr w:type="spellStart"/>
-      <w:r>
-        <w:t>PostgreSQL</w:t>
-      </w:r>
-      <w:proofErr w:type="spellEnd"/>
-      <w:r>
-        <w:t>, повышающих производительность (например, улучшенный планировщик запросов, JIT-компиляция), что необходимо для обработки данных в реальном времени.</w:t>
+        <w:t>Производительность и надежность: Содержит множество патчей и оптимизаций поверх стандартного PostgreSQL, повышающих производительность (например, улучшенный планировщик запросов, JIT-компиляция), что необходимо для обработки данных в реальном времени.</w:t>
       </w:r>
     </w:p>
     <w:p>
@@ -2010,23 +1702,7 @@
         <w:ind w:left="0" w:firstLine="708"/>
       </w:pPr>
       <w:r>
-        <w:t xml:space="preserve">Высокая доступность: Поддерживает все механизмы репликации </w:t>
-      </w:r>
-      <w:proofErr w:type="spellStart"/>
-      <w:r>
-        <w:t>PostgreSQL</w:t>
-      </w:r>
-      <w:proofErr w:type="spellEnd"/>
-      <w:r>
-        <w:t xml:space="preserve"> (потоковая, логическая), а также совместима с системами управления кластерами (</w:t>
-      </w:r>
-      <w:proofErr w:type="spellStart"/>
-      <w:r>
-        <w:t>Patroni</w:t>
-      </w:r>
-      <w:proofErr w:type="spellEnd"/>
-      <w:r>
-        <w:t>), что позволяет построить отказоустойчивую схему, аналогичную Always On.</w:t>
+        <w:t>Высокая доступность: Поддерживает все механизмы репликации PostgreSQL (потоковая, логическая), а также совместима с системами управления кластерами (Patroni), что позволяет построить отказоустойчивую схему, аналогичную Always On.</w:t>
       </w:r>
     </w:p>
     <w:p>
@@ -2058,7 +1734,6 @@
         <w:ind w:left="0" w:firstLine="709"/>
       </w:pPr>
       <w:r>
-        <w:lastRenderedPageBreak/>
         <w:t>производитель, название, версия, модель лицензирования инструментов администрирования серверов БД</w:t>
       </w:r>
       <w:r>
@@ -2069,23 +1744,7 @@
           <w:b/>
           <w:bCs/>
         </w:rPr>
-        <w:t xml:space="preserve">Комьюнити, </w:t>
-      </w:r>
-      <w:proofErr w:type="spellStart"/>
-      <w:r>
-        <w:rPr>
-          <w:b/>
-          <w:bCs/>
-        </w:rPr>
-        <w:t>pgAdmin</w:t>
-      </w:r>
-      <w:proofErr w:type="spellEnd"/>
-      <w:r>
-        <w:rPr>
-          <w:b/>
-          <w:bCs/>
-        </w:rPr>
-        <w:t xml:space="preserve"> 4, актуальная версия. Бесплатно</w:t>
+        <w:t>Комьюнити, pgAdmin 4, актуальная версия. Бесплатно</w:t>
       </w:r>
       <w:r>
         <w:t>.</w:t>
@@ -2142,15 +1801,7 @@
         <w:ind w:left="0" w:firstLine="709"/>
       </w:pPr>
       <w:r>
-        <w:t>Кластеризация: </w:t>
-      </w:r>
-      <w:proofErr w:type="spellStart"/>
-      <w:r>
-        <w:t>Двухнодный</w:t>
-      </w:r>
-      <w:proofErr w:type="spellEnd"/>
-      <w:r>
-        <w:t xml:space="preserve"> кластер.</w:t>
+        <w:t>Кластеризация: Двухнодный кластер.</w:t>
       </w:r>
     </w:p>
     <w:p>
@@ -2167,15 +1818,7 @@
         <w:ind w:left="0" w:firstLine="709"/>
       </w:pPr>
       <w:r>
-        <w:t>Сеть: </w:t>
-      </w:r>
-      <w:proofErr w:type="spellStart"/>
-      <w:r>
-        <w:t>Teaming</w:t>
-      </w:r>
-      <w:proofErr w:type="spellEnd"/>
-      <w:r>
-        <w:t xml:space="preserve"> сетевых адаптеров.</w:t>
+        <w:t>Сеть: Teaming сетевых адаптеров.</w:t>
       </w:r>
     </w:p>
     <w:p>
@@ -2235,15 +1878,7 @@
         <w:ind w:left="0" w:firstLine="709"/>
       </w:pPr>
       <w:r>
-        <w:t>СУБД: Развертывание в конфигурации "Ведущий-Ведомый" с использованием менеджера кластеров </w:t>
-      </w:r>
-      <w:proofErr w:type="spellStart"/>
-      <w:r>
-        <w:t>Patroni</w:t>
-      </w:r>
-      <w:proofErr w:type="spellEnd"/>
-      <w:r>
-        <w:t> для автоматического переключения при сбое</w:t>
+        <w:t>СУБД: Развертывание в конфигурации "Ведущий-Ведомый" с использованием менеджера кластеров Patroni для автоматического переключения при сбое</w:t>
       </w:r>
       <w:r>
         <w:t xml:space="preserve">. </w:t>
@@ -2311,23 +1946,7 @@
         <w:ind w:left="0" w:firstLine="709"/>
       </w:pPr>
       <w:r>
-        <w:t>Резервное копирование: Ежедневное полное резервное копирование с помощью </w:t>
-      </w:r>
-      <w:proofErr w:type="spellStart"/>
-      <w:r>
-        <w:t>pg_basebackup</w:t>
-      </w:r>
-      <w:proofErr w:type="spellEnd"/>
-      <w:r>
-        <w:t xml:space="preserve"> и непрерывное архивирование Журнала </w:t>
-      </w:r>
-      <w:proofErr w:type="spellStart"/>
-      <w:r>
-        <w:t>Предзаписи</w:t>
-      </w:r>
-      <w:proofErr w:type="spellEnd"/>
-      <w:r>
-        <w:t xml:space="preserve"> (WAL) для возможности восстановления на любую моментную точку во. Копии хранятся на отдельном хранилище.</w:t>
+        <w:t>Резервное копирование: Ежедневное полное резервное копирование с помощью pg_basebackup и непрерывное архивирование Журнала Предзаписи (WAL) для возможности восстановления на любую моментную точку во. Копии хранятся на отдельном хранилище.</w:t>
       </w:r>
     </w:p>
     <w:p>
@@ -2816,7 +2435,6 @@
                 <w:color w:val="0F1115"/>
                 <w:sz w:val="24"/>
               </w:rPr>
-              <w:lastRenderedPageBreak/>
               <w:t xml:space="preserve">ИТОГО </w:t>
             </w:r>
           </w:p>
@@ -2933,25 +2551,7 @@
                 <w:color w:val="0F1115"/>
                 <w:sz w:val="24"/>
               </w:rPr>
-              <w:t xml:space="preserve">Техническая поддержка </w:t>
-            </w:r>
-            <w:proofErr w:type="spellStart"/>
-            <w:r>
-              <w:rPr>
-                <w:rFonts w:cs="Times New Roman"/>
-                <w:color w:val="0F1115"/>
-                <w:sz w:val="24"/>
-              </w:rPr>
-              <w:t>Hardware</w:t>
-            </w:r>
-            <w:proofErr w:type="spellEnd"/>
-            <w:r>
-              <w:rPr>
-                <w:rFonts w:cs="Times New Roman"/>
-                <w:color w:val="0F1115"/>
-                <w:sz w:val="24"/>
-              </w:rPr>
-              <w:t xml:space="preserve"> (15-20% от стоимости)</w:t>
+              <w:t>Техническая поддержка Hardware (15-20% от стоимости)</w:t>
             </w:r>
           </w:p>
         </w:tc>
@@ -3037,25 +2637,7 @@
                 <w:color w:val="0F1115"/>
                 <w:sz w:val="24"/>
               </w:rPr>
-              <w:t xml:space="preserve">Техническая поддержка ПО (Астра + </w:t>
-            </w:r>
-            <w:proofErr w:type="spellStart"/>
-            <w:r>
-              <w:rPr>
-                <w:rFonts w:cs="Times New Roman"/>
-                <w:color w:val="0F1115"/>
-                <w:sz w:val="24"/>
-              </w:rPr>
-              <w:t>Postgres</w:t>
-            </w:r>
-            <w:proofErr w:type="spellEnd"/>
-            <w:r>
-              <w:rPr>
-                <w:rFonts w:cs="Times New Roman"/>
-                <w:color w:val="0F1115"/>
-                <w:sz w:val="24"/>
-              </w:rPr>
-              <w:t xml:space="preserve"> Pro)</w:t>
+              <w:t>Техническая поддержка ПО (Астра + Postgres Pro)</w:t>
             </w:r>
           </w:p>
         </w:tc>
@@ -5077,6 +4659,7 @@
   <w:style w:type="character" w:default="1" w:styleId="a0">
     <w:name w:val="Default Paragraph Font"/>
     <w:uiPriority w:val="1"/>
+    <w:semiHidden/>
     <w:unhideWhenUsed/>
   </w:style>
   <w:style w:type="table" w:default="1" w:styleId="a1">

</xml_diff>